<commit_message>
Finalizando atividade e dando upload do arquivo PDF
</commit_message>
<xml_diff>
--- a/Rodrigo_Ex02_SV.docx
+++ b/Rodrigo_Ex02_SV.docx
@@ -2581,12 +2581,97 @@
     </w:p>
     <w:p>
       <w:pPr>
+        <w:rPr>
+          <w:b/>
+        </w:rPr>
+      </w:pPr>
+      <w:r>
+        <w:rPr>
+          <w:b/>
+        </w:rPr>
+        <w:br w:type="page"/>
+      </w:r>
+    </w:p>
+    <w:p>
+      <w:pPr>
+        <w:jc w:val="center"/>
+        <w:rPr>
+          <w:b/>
+        </w:rPr>
+      </w:pPr>
+      <w:r>
+        <w:rPr>
+          <w:b/>
+        </w:rPr>
+        <w:lastRenderedPageBreak/>
+        <w:t>Formas De Onda</w:t>
+      </w:r>
+    </w:p>
+    <w:p>
+      <w:pPr>
+        <w:jc w:val="center"/>
+        <w:rPr>
+          <w:b/>
+        </w:rPr>
+      </w:pPr>
+    </w:p>
+    <w:p>
+      <w:pPr>
         <w:pStyle w:val="Pr-formataoHTML"/>
         <w:rPr>
           <w:color w:val="000000"/>
         </w:rPr>
       </w:pPr>
-    </w:p>
+      <w:r>
+        <w:rPr>
+          <w:noProof/>
+          <w:color w:val="000000"/>
+        </w:rPr>
+        <w:drawing>
+          <wp:inline distT="0" distB="0" distL="0" distR="0">
+            <wp:extent cx="5400040" cy="3791585"/>
+            <wp:effectExtent l="0" t="0" r="0" b="0"/>
+            <wp:docPr id="10" name="Imagem 10"/>
+            <wp:cNvGraphicFramePr>
+              <a:graphicFrameLocks xmlns:a="http://schemas.openxmlformats.org/drawingml/2006/main" noChangeAspect="1"/>
+            </wp:cNvGraphicFramePr>
+            <a:graphic xmlns:a="http://schemas.openxmlformats.org/drawingml/2006/main">
+              <a:graphicData uri="http://schemas.openxmlformats.org/drawingml/2006/picture">
+                <pic:pic xmlns:pic="http://schemas.openxmlformats.org/drawingml/2006/picture">
+                  <pic:nvPicPr>
+                    <pic:cNvPr id="10" name="Ondas - Quest2.jpg"/>
+                    <pic:cNvPicPr/>
+                  </pic:nvPicPr>
+                  <pic:blipFill>
+                    <a:blip r:embed="rId8">
+                      <a:extLst>
+                        <a:ext uri="{28A0092B-C50C-407E-A947-70E740481C1C}">
+                          <a14:useLocalDpi xmlns:a14="http://schemas.microsoft.com/office/drawing/2010/main" val="0"/>
+                        </a:ext>
+                      </a:extLst>
+                    </a:blip>
+                    <a:stretch>
+                      <a:fillRect/>
+                    </a:stretch>
+                  </pic:blipFill>
+                  <pic:spPr>
+                    <a:xfrm>
+                      <a:off x="0" y="0"/>
+                      <a:ext cx="5400040" cy="3791585"/>
+                    </a:xfrm>
+                    <a:prstGeom prst="rect">
+                      <a:avLst/>
+                    </a:prstGeom>
+                  </pic:spPr>
+                </pic:pic>
+              </a:graphicData>
+            </a:graphic>
+          </wp:inline>
+        </w:drawing>
+      </w:r>
+    </w:p>
+    <w:p/>
+    <w:p/>
     <w:p/>
     <w:p>
       <w:pPr>
@@ -2664,8 +2749,8 @@
             <v:path o:extrusionok="f" gradientshapeok="t" o:connecttype="rect"/>
             <o:lock v:ext="edit" aspectratio="t"/>
           </v:shapetype>
-          <v:shape id="_x0000_i1025" type="#_x0000_t75" style="width:424.55pt;height:413.4pt">
-            <v:imagedata r:id="rId8" o:title="Quest3"/>
+          <v:shape id="_x0000_i1025" type="#_x0000_t75" style="width:425.1pt;height:413pt">
+            <v:imagedata r:id="rId9" o:title="Quest3"/>
           </v:shape>
         </w:pict>
       </w:r>
@@ -2695,8 +2780,8 @@
     <w:p>
       <w:r>
         <w:pict>
-          <v:shape id="_x0000_i1026" type="#_x0000_t75" style="width:424.55pt;height:309.1pt">
-            <v:imagedata r:id="rId9" o:title="Quest4"/>
+          <v:shape id="_x0000_i1026" type="#_x0000_t75" style="width:424.5pt;height:309.3pt">
+            <v:imagedata r:id="rId10" o:title="Quest4"/>
           </v:shape>
         </w:pict>
       </w:r>
@@ -2757,7 +2842,7 @@
                     <pic:cNvPicPr/>
                   </pic:nvPicPr>
                   <pic:blipFill>
-                    <a:blip r:embed="rId10">
+                    <a:blip r:embed="rId11">
                       <a:extLst>
                         <a:ext uri="{28A0092B-C50C-407E-A947-70E740481C1C}">
                           <a14:useLocalDpi xmlns:a14="http://schemas.microsoft.com/office/drawing/2010/main" val="0"/>
@@ -3620,7 +3705,7 @@
                     <pic:cNvPicPr/>
                   </pic:nvPicPr>
                   <pic:blipFill>
-                    <a:blip r:embed="rId11">
+                    <a:blip r:embed="rId12">
                       <a:extLst>
                         <a:ext uri="{28A0092B-C50C-407E-A947-70E740481C1C}">
                           <a14:useLocalDpi xmlns:a14="http://schemas.microsoft.com/office/drawing/2010/main" val="0"/>
@@ -3653,6 +3738,10 @@
       </w:r>
     </w:p>
     <w:p>
+      <w:pPr>
+        <w:ind w:hanging="284"/>
+        <w:jc w:val="center"/>
+      </w:pPr>
       <w:r>
         <w:rPr>
           <w:noProof/>
@@ -3661,9 +3750,9 @@
         <w:lastRenderedPageBreak/>
         <w:drawing>
           <wp:inline distT="0" distB="0" distL="0" distR="0">
-            <wp:extent cx="5400040" cy="2547620"/>
-            <wp:effectExtent l="0" t="0" r="0" b="5080"/>
-            <wp:docPr id="5" name="Imagem 5"/>
+            <wp:extent cx="5875661" cy="2268747"/>
+            <wp:effectExtent l="0" t="0" r="0" b="0"/>
+            <wp:docPr id="9" name="Imagem 9"/>
             <wp:cNvGraphicFramePr>
               <a:graphicFrameLocks xmlns:a="http://schemas.openxmlformats.org/drawingml/2006/main" noChangeAspect="1"/>
             </wp:cNvGraphicFramePr>
@@ -3671,11 +3760,11 @@
               <a:graphicData uri="http://schemas.openxmlformats.org/drawingml/2006/picture">
                 <pic:pic xmlns:pic="http://schemas.openxmlformats.org/drawingml/2006/picture">
                   <pic:nvPicPr>
-                    <pic:cNvPr id="5" name="Ondas - Quest6.jpg"/>
+                    <pic:cNvPr id="9" name="Ondas - Quest6.jpg"/>
                     <pic:cNvPicPr/>
                   </pic:nvPicPr>
                   <pic:blipFill>
-                    <a:blip r:embed="rId12">
+                    <a:blip r:embed="rId13">
                       <a:extLst>
                         <a:ext uri="{28A0092B-C50C-407E-A947-70E740481C1C}">
                           <a14:useLocalDpi xmlns:a14="http://schemas.microsoft.com/office/drawing/2010/main" val="0"/>
@@ -3689,7 +3778,7 @@
                   <pic:spPr>
                     <a:xfrm>
                       <a:off x="0" y="0"/>
-                      <a:ext cx="5400040" cy="2547620"/>
+                      <a:ext cx="5901089" cy="2278565"/>
                     </a:xfrm>
                     <a:prstGeom prst="rect">
                       <a:avLst/>
@@ -3794,7 +3883,6 @@
         <w:t>7ª Questão</w:t>
       </w:r>
     </w:p>
-    <w:p/>
     <w:p>
       <w:pPr>
         <w:jc w:val="center"/>
@@ -3820,7 +3908,7 @@
                     <pic:cNvPicPr/>
                   </pic:nvPicPr>
                   <pic:blipFill>
-                    <a:blip r:embed="rId13">
+                    <a:blip r:embed="rId14">
                       <a:extLst>
                         <a:ext uri="{28A0092B-C50C-407E-A947-70E740481C1C}">
                           <a14:useLocalDpi xmlns:a14="http://schemas.microsoft.com/office/drawing/2010/main" val="0"/>
@@ -3861,15 +3949,150 @@
         <w:t>Resposta</w:t>
       </w:r>
     </w:p>
-    <w:p/>
-    <w:p>
-      <w:r>
-        <w:tab/>
-      </w:r>
-    </w:p>
-    <w:p>
-      <w:r>
-        <w:br w:type="page"/>
+    <w:p>
+      <w:r>
+        <w:t>Neste código ocorre o seguinte:</w:t>
+      </w:r>
+    </w:p>
+    <w:p>
+      <w:pPr>
+        <w:ind w:firstLine="708"/>
+      </w:pPr>
+      <w:r>
+        <w:t>“</w:t>
+      </w:r>
+      <w:proofErr w:type="gramStart"/>
+      <w:r>
+        <w:t>a</w:t>
+      </w:r>
+      <w:proofErr w:type="gramEnd"/>
+      <w:r>
+        <w:t>” recebe o valor de “b”</w:t>
+      </w:r>
+      <w:r>
+        <w:t xml:space="preserve"> </w:t>
+      </w:r>
+      <w:r>
+        <w:t>adicionado do valor de “c”</w:t>
+      </w:r>
+      <w:r>
+        <w:t xml:space="preserve"> (</w:t>
+      </w:r>
+      <w:r>
+        <w:t xml:space="preserve">que foi </w:t>
+      </w:r>
+      <w:r>
+        <w:t>atualizado</w:t>
+      </w:r>
+      <w:r>
+        <w:t xml:space="preserve"> após o pulso do </w:t>
+      </w:r>
+      <w:proofErr w:type="spellStart"/>
+      <w:r>
+        <w:rPr>
+          <w:i/>
+        </w:rPr>
+        <w:t>clock</w:t>
+      </w:r>
+      <w:proofErr w:type="spellEnd"/>
+      <w:r>
+        <w:t>)</w:t>
+      </w:r>
+      <w:r>
+        <w:t xml:space="preserve"> </w:t>
+      </w:r>
+      <w:r>
+        <w:t>naquele mesmo momento</w:t>
+      </w:r>
+      <w:r>
+        <w:t>;</w:t>
+      </w:r>
+    </w:p>
+    <w:p>
+      <w:pPr>
+        <w:ind w:firstLine="708"/>
+      </w:pPr>
+      <w:r>
+        <w:t>“</w:t>
+      </w:r>
+      <w:proofErr w:type="gramStart"/>
+      <w:r>
+        <w:t>b</w:t>
+      </w:r>
+      <w:proofErr w:type="gramEnd"/>
+      <w:r>
+        <w:t>”</w:t>
+      </w:r>
+      <w:r>
+        <w:t xml:space="preserve"> recebe </w:t>
+      </w:r>
+      <w:r>
+        <w:t>o valor de “c”</w:t>
+      </w:r>
+      <w:r>
+        <w:t xml:space="preserve"> </w:t>
+      </w:r>
+      <w:r>
+        <w:t xml:space="preserve">(que foi atualizado após o pulso do </w:t>
+      </w:r>
+      <w:proofErr w:type="spellStart"/>
+      <w:r>
+        <w:rPr>
+          <w:i/>
+        </w:rPr>
+        <w:t>clock</w:t>
+      </w:r>
+      <w:proofErr w:type="spellEnd"/>
+      <w:r>
+        <w:t>)</w:t>
+      </w:r>
+      <w:r>
+        <w:t xml:space="preserve"> adicionado do valor de “a” (o qual </w:t>
+      </w:r>
+      <w:r>
+        <w:t>acabou de ser</w:t>
+      </w:r>
+      <w:r>
+        <w:t xml:space="preserve"> alterado anteriormente) </w:t>
+      </w:r>
+      <w:r>
+        <w:t>naquele mesmo momento</w:t>
+      </w:r>
+      <w:r>
+        <w:t>;</w:t>
+      </w:r>
+    </w:p>
+    <w:p>
+      <w:pPr>
+        <w:ind w:firstLine="708"/>
+      </w:pPr>
+      <w:r>
+        <w:t>“</w:t>
+      </w:r>
+      <w:proofErr w:type="gramStart"/>
+      <w:r>
+        <w:t>c</w:t>
+      </w:r>
+      <w:proofErr w:type="gramEnd"/>
+      <w:r>
+        <w:t xml:space="preserve">” receberá a soma de “a” e “b” (os quais </w:t>
+      </w:r>
+      <w:r>
+        <w:t>acabaram de ser</w:t>
+      </w:r>
+      <w:r>
+        <w:t xml:space="preserve"> alterados anteriormente) apenas no próximo pulso de </w:t>
+      </w:r>
+      <w:proofErr w:type="spellStart"/>
+      <w:r>
+        <w:rPr>
+          <w:i/>
+        </w:rPr>
+        <w:t>clock</w:t>
+      </w:r>
+      <w:proofErr w:type="spellEnd"/>
+      <w:r>
+        <w:t xml:space="preserve">. </w:t>
       </w:r>
     </w:p>
     <w:p>
@@ -3888,7 +4111,6 @@
         <w:t>8ª Questão</w:t>
       </w:r>
     </w:p>
-    <w:p/>
     <w:p>
       <w:pPr>
         <w:jc w:val="center"/>
@@ -3914,7 +4136,7 @@
                     <pic:cNvPicPr/>
                   </pic:nvPicPr>
                   <pic:blipFill>
-                    <a:blip r:embed="rId14">
+                    <a:blip r:embed="rId15">
                       <a:extLst>
                         <a:ext uri="{28A0092B-C50C-407E-A947-70E740481C1C}">
                           <a14:useLocalDpi xmlns:a14="http://schemas.microsoft.com/office/drawing/2010/main" val="0"/>
@@ -3955,15 +4177,116 @@
         <w:t>Resposta</w:t>
       </w:r>
     </w:p>
-    <w:p/>
-    <w:p>
-      <w:r>
-        <w:tab/>
-      </w:r>
-    </w:p>
-    <w:p>
-      <w:r>
-        <w:br w:type="page"/>
+    <w:p>
+      <w:r>
+        <w:t>Neste código ocorre o seguinte:</w:t>
+      </w:r>
+    </w:p>
+    <w:p>
+      <w:pPr>
+        <w:ind w:firstLine="708"/>
+      </w:pPr>
+      <w:r>
+        <w:t>“</w:t>
+      </w:r>
+      <w:proofErr w:type="gramStart"/>
+      <w:r>
+        <w:t>a</w:t>
+      </w:r>
+      <w:proofErr w:type="gramEnd"/>
+      <w:r>
+        <w:t>” recebe o valor de “b” adicionado do valor de “c”</w:t>
+      </w:r>
+      <w:r>
+        <w:t xml:space="preserve"> naquele mesmo</w:t>
+      </w:r>
+      <w:r>
+        <w:t xml:space="preserve"> momento;</w:t>
+      </w:r>
+    </w:p>
+    <w:p>
+      <w:pPr>
+        <w:ind w:firstLine="708"/>
+      </w:pPr>
+      <w:r>
+        <w:t>“</w:t>
+      </w:r>
+      <w:proofErr w:type="gramStart"/>
+      <w:r>
+        <w:t>c</w:t>
+      </w:r>
+      <w:proofErr w:type="gramEnd"/>
+      <w:r>
+        <w:t xml:space="preserve">” recebe o valor de “a” </w:t>
+      </w:r>
+      <w:r>
+        <w:t>(o qual acabou de ser alterado anteriormente)</w:t>
+      </w:r>
+      <w:r>
+        <w:t xml:space="preserve"> adicionado do valor de “b” </w:t>
+      </w:r>
+      <w:r>
+        <w:t xml:space="preserve">(que foi atualizado após o pulso do </w:t>
+      </w:r>
+      <w:proofErr w:type="spellStart"/>
+      <w:r>
+        <w:rPr>
+          <w:i/>
+        </w:rPr>
+        <w:t>clock</w:t>
+      </w:r>
+      <w:proofErr w:type="spellEnd"/>
+      <w:r>
+        <w:t>)</w:t>
+      </w:r>
+      <w:r>
+        <w:t xml:space="preserve"> </w:t>
+      </w:r>
+      <w:r>
+        <w:t>naquele mesmo momento</w:t>
+      </w:r>
+      <w:r>
+        <w:t>;</w:t>
+      </w:r>
+    </w:p>
+    <w:p>
+      <w:pPr>
+        <w:ind w:firstLine="708"/>
+      </w:pPr>
+      <w:r>
+        <w:t>“</w:t>
+      </w:r>
+      <w:proofErr w:type="gramStart"/>
+      <w:r>
+        <w:t>b</w:t>
+      </w:r>
+      <w:proofErr w:type="gramEnd"/>
+      <w:r>
+        <w:t>” recebe</w:t>
+      </w:r>
+      <w:r>
+        <w:t>rá</w:t>
+      </w:r>
+      <w:r>
+        <w:t xml:space="preserve"> o valor de “c” </w:t>
+      </w:r>
+      <w:r>
+        <w:t>(o qual acabou de ser alterado anteriormente)</w:t>
+      </w:r>
+      <w:r>
+        <w:t xml:space="preserve"> adicionado do valor de “a” (o qual acabou de ser alterado anteriormente)</w:t>
+      </w:r>
+      <w:r>
+        <w:t xml:space="preserve"> </w:t>
+      </w:r>
+      <w:r>
+        <w:t>naquele mesmo momento</w:t>
+      </w:r>
+      <w:r>
+        <w:t>.</w:t>
+      </w:r>
+      <w:r>
+        <w:t xml:space="preserve"> </w:t>
       </w:r>
     </w:p>
     <w:p>
@@ -3982,7 +4305,6 @@
         <w:t>9ª Questão</w:t>
       </w:r>
     </w:p>
-    <w:p/>
     <w:p>
       <w:pPr>
         <w:jc w:val="center"/>
@@ -4008,7 +4330,7 @@
                     <pic:cNvPicPr/>
                   </pic:nvPicPr>
                   <pic:blipFill>
-                    <a:blip r:embed="rId15">
+                    <a:blip r:embed="rId16">
                       <a:extLst>
                         <a:ext uri="{28A0092B-C50C-407E-A947-70E740481C1C}">
                           <a14:useLocalDpi xmlns:a14="http://schemas.microsoft.com/office/drawing/2010/main" val="0"/>
@@ -4049,14 +4371,160 @@
         <w:t>Resposta</w:t>
       </w:r>
     </w:p>
-    <w:p/>
-    <w:p>
-      <w:r>
-        <w:tab/>
-      </w:r>
-    </w:p>
-    <w:p>
-      <w:r>
+    <w:p>
+      <w:pPr>
+        <w:ind w:firstLine="708"/>
+      </w:pPr>
+      <w:r>
+        <w:t>“</w:t>
+      </w:r>
+      <w:proofErr w:type="gramStart"/>
+      <w:r>
+        <w:t>b</w:t>
+      </w:r>
+      <w:proofErr w:type="gramEnd"/>
+      <w:r>
+        <w:t>” recebe o valor de “c”</w:t>
+      </w:r>
+      <w:r>
+        <w:t xml:space="preserve"> (não alterado ainda)</w:t>
+      </w:r>
+      <w:r>
+        <w:t xml:space="preserve"> adicionado do valor de “a” </w:t>
+      </w:r>
+      <w:r>
+        <w:t xml:space="preserve">(que foi atualizado após o pulso do </w:t>
+      </w:r>
+      <w:proofErr w:type="spellStart"/>
+      <w:r>
+        <w:rPr>
+          <w:i/>
+        </w:rPr>
+        <w:t>clock</w:t>
+      </w:r>
+      <w:proofErr w:type="spellEnd"/>
+      <w:r>
+        <w:t>)</w:t>
+      </w:r>
+      <w:r>
+        <w:t xml:space="preserve"> naquele mesmo momento;</w:t>
+      </w:r>
+    </w:p>
+    <w:p>
+      <w:pPr>
+        <w:ind w:firstLine="708"/>
+      </w:pPr>
+      <w:r>
+        <w:t>“</w:t>
+      </w:r>
+      <w:proofErr w:type="gramStart"/>
+      <w:r>
+        <w:t>c</w:t>
+      </w:r>
+      <w:proofErr w:type="gramEnd"/>
+      <w:r>
+        <w:t xml:space="preserve">” recebe </w:t>
+      </w:r>
+      <w:r>
+        <w:t xml:space="preserve">o valor </w:t>
+      </w:r>
+      <w:r>
+        <w:t>de “a”</w:t>
+      </w:r>
+      <w:r>
+        <w:t xml:space="preserve"> </w:t>
+      </w:r>
+      <w:r>
+        <w:t xml:space="preserve">(que foi atualizado após o pulso do </w:t>
+      </w:r>
+      <w:proofErr w:type="spellStart"/>
+      <w:r>
+        <w:rPr>
+          <w:i/>
+        </w:rPr>
+        <w:t>clock</w:t>
+      </w:r>
+      <w:proofErr w:type="spellEnd"/>
+      <w:r>
+        <w:t>)</w:t>
+      </w:r>
+      <w:r>
+        <w:t xml:space="preserve"> </w:t>
+      </w:r>
+      <w:r>
+        <w:t>adicionado do valor de</w:t>
+      </w:r>
+      <w:r>
+        <w:t xml:space="preserve"> “b” </w:t>
+      </w:r>
+      <w:r>
+        <w:t>(o qual acabou de ser alterado anteriormente)</w:t>
+      </w:r>
+      <w:r>
+        <w:t xml:space="preserve"> </w:t>
+      </w:r>
+      <w:r>
+        <w:t>naquele mesmo momento</w:t>
+      </w:r>
+      <w:r>
+        <w:t>;</w:t>
+      </w:r>
+      <w:r>
+        <w:t xml:space="preserve"> </w:t>
+      </w:r>
+    </w:p>
+    <w:p>
+      <w:pPr>
+        <w:ind w:firstLine="708"/>
+      </w:pPr>
+      <w:r>
+        <w:t>“</w:t>
+      </w:r>
+      <w:proofErr w:type="gramStart"/>
+      <w:r>
+        <w:t>a</w:t>
+      </w:r>
+      <w:proofErr w:type="gramEnd"/>
+      <w:r>
+        <w:t>” receberá a soma de “</w:t>
+      </w:r>
+      <w:r>
+        <w:t>b</w:t>
+      </w:r>
+      <w:r>
+        <w:t>” e “</w:t>
+      </w:r>
+      <w:r>
+        <w:t>c</w:t>
+      </w:r>
+      <w:r>
+        <w:t>” (o</w:t>
+      </w:r>
+      <w:bookmarkStart w:id="0" w:name="_GoBack"/>
+      <w:bookmarkEnd w:id="0"/>
+      <w:r>
+        <w:t xml:space="preserve">s quais acabaram de ser alterados anteriormente) apenas no próximo pulso de </w:t>
+      </w:r>
+      <w:proofErr w:type="spellStart"/>
+      <w:r>
+        <w:rPr>
+          <w:i/>
+        </w:rPr>
+        <w:t>clock</w:t>
+      </w:r>
+      <w:proofErr w:type="spellEnd"/>
+      <w:r>
+        <w:t xml:space="preserve">. </w:t>
+      </w:r>
+    </w:p>
+    <w:p>
+      <w:pPr>
+        <w:ind w:firstLine="708"/>
+      </w:pPr>
+    </w:p>
+    <w:p>
+      <w:r>
+        <w:lastRenderedPageBreak/>
         <w:br w:type="page"/>
       </w:r>
     </w:p>
@@ -4077,10 +4545,7 @@
       </w:r>
     </w:p>
     <w:p/>
-    <w:p>
-      <w:bookmarkStart w:id="0" w:name="_GoBack"/>
-      <w:bookmarkEnd w:id="0"/>
-    </w:p>
+    <w:p/>
     <w:sectPr>
       <w:pgSz w:w="11906" w:h="16838"/>
       <w:pgMar w:top="1417" w:right="1701" w:bottom="1417" w:left="1701" w:header="708" w:footer="708" w:gutter="0"/>
@@ -4957,7 +5422,7 @@
 </file>
 
 <file path=customXml/itemProps1.xml><?xml version="1.0" encoding="utf-8"?>
-<ds:datastoreItem xmlns:ds="http://schemas.openxmlformats.org/officeDocument/2006/customXml" ds:itemID="{ECD59D83-91C9-4E69-B467-F9415C75F783}">
+<ds:datastoreItem xmlns:ds="http://schemas.openxmlformats.org/officeDocument/2006/customXml" ds:itemID="{5B6B93B0-B5DC-4D52-8AFB-E5A03D00AF9E}">
   <ds:schemaRefs>
     <ds:schemaRef ds:uri="http://schemas.openxmlformats.org/officeDocument/2006/bibliography"/>
   </ds:schemaRefs>

</xml_diff>